<commit_message>
Update source file MX_Video Scripts_Optional_Courses_batch_1.docx
</commit_message>
<xml_diff>
--- a/translations/parent_text_v2_mexico/en/MX_Video Scripts_Optional_Courses_batch_1.docx
+++ b/translations/parent_text_v2_mexico/en/MX_Video Scripts_Optional_Courses_batch_1.docx
@@ -4,11 +4,11 @@
   <w:body>
     <w:p>
       <w:pPr>
-        <w:pStyle w:val="Title"/>
-        <w:spacing w:line="276" w:lineRule="auto"/>
+        <w:pStyle w:val="Subtitle"/>
+        <w:ind w:left="0" w:firstLine="0"/>
         <w:rPr/>
       </w:pPr>
-      <w:bookmarkStart w:colFirst="0" w:colLast="0" w:name="_sgy4e5phuspu" w:id="0"/>
+      <w:bookmarkStart w:colFirst="0" w:colLast="0" w:name="_6i52x3xcr5mv" w:id="0"/>
       <w:bookmarkEnd w:id="0"/>
       <w:r>
         <w:rPr>
@@ -11713,8 +11713,12 @@
             </w:pPr>
             <w:r>
               <w:rPr>
-                <w:rtl w:val="0"/>
-              </w:rPr>
+                <w:sz w:val="20"/>
+                <w:szCs w:val="20"/>
+                <w:highlight w:val="white"/>
+                <w:rtl w:val="0"/>
+              </w:rPr>
+              <w:t xml:space="preserve">Next, be realistic. </w:t>
             </w:r>
           </w:p>
           <w:p>
@@ -19020,9 +19024,8 @@
     <w:tbl>
       <w:tblPr>
         <w:tblStyle w:val="Table16"/>
-        <w:tblW w:w="8970.0" w:type="dxa"/>
+        <w:tblW w:w="9000.0" w:type="dxa"/>
         <w:jc w:val="left"/>
-        <w:tblInd w:w="30.0" w:type="dxa"/>
         <w:tblBorders>
           <w:top w:color="000000" w:space="0" w:sz="8" w:val="single"/>
           <w:left w:color="000000" w:space="0" w:sz="8" w:val="single"/>
@@ -19035,12 +19038,12 @@
         <w:tblLook w:val="0600"/>
       </w:tblPr>
       <w:tblGrid>
-        <w:gridCol w:w="4305"/>
+        <w:gridCol w:w="4335"/>
         <w:gridCol w:w="2535"/>
         <w:gridCol w:w="2130"/>
         <w:tblGridChange w:id="0">
           <w:tblGrid>
-            <w:gridCol w:w="4305"/>
+            <w:gridCol w:w="4335"/>
             <w:gridCol w:w="2535"/>
             <w:gridCol w:w="2130"/>
           </w:tblGrid>

</xml_diff>